<commit_message>
Added Grade to pdf
</commit_message>
<xml_diff>
--- a/Simulation 1/Figures/Simulation_1.docx
+++ b/Simulation 1/Figures/Simulation_1.docx
@@ -7,6 +7,9 @@
         <w:jc w:val="center"/>
       </w:pPr>
       <w:r>
+        <w:rPr>
+          <w:noProof/>
+        </w:rPr>
         <w:drawing>
           <wp:inline distT="0" distB="0" distL="0" distR="0" wp14:anchorId="2932A2AF" wp14:editId="301EF57C">
             <wp:extent cx="5943600" cy="4457700"/>
@@ -100,6 +103,7 @@
       <w:r>
         <w:rPr>
           <w:rFonts w:ascii="Times New Roman" w:hAnsi="Times New Roman" w:cs="Times New Roman"/>
+          <w:noProof/>
           <w:sz w:val="24"/>
           <w:szCs w:val="24"/>
         </w:rPr>
@@ -159,27 +163,7 @@
           <w:sz w:val="24"/>
           <w:szCs w:val="24"/>
         </w:rPr>
-        <w:t xml:space="preserve">Figure </w:t>
-      </w:r>
-      <w:r>
-        <w:rPr>
-          <w:rFonts w:ascii="Times New Roman" w:hAnsi="Times New Roman" w:cs="Times New Roman"/>
-          <w:b/>
-          <w:bCs/>
-          <w:sz w:val="24"/>
-          <w:szCs w:val="24"/>
-        </w:rPr>
-        <w:t>2</w:t>
-      </w:r>
-      <w:r>
-        <w:rPr>
-          <w:rFonts w:ascii="Times New Roman" w:hAnsi="Times New Roman" w:cs="Times New Roman"/>
-          <w:b/>
-          <w:bCs/>
-          <w:sz w:val="24"/>
-          <w:szCs w:val="24"/>
-        </w:rPr>
-        <w:t xml:space="preserve"> </w:t>
+        <w:t xml:space="preserve">Figure 2 </w:t>
       </w:r>
       <w:proofErr w:type="gramStart"/>
       <w:r>
@@ -190,17 +174,7 @@
           <w:sz w:val="24"/>
           <w:szCs w:val="24"/>
         </w:rPr>
-        <w:t xml:space="preserve">–  </w:t>
-      </w:r>
-      <w:r>
-        <w:rPr>
-          <w:rFonts w:ascii="Times New Roman" w:hAnsi="Times New Roman" w:cs="Times New Roman"/>
-          <w:b/>
-          <w:bCs/>
-          <w:sz w:val="24"/>
-          <w:szCs w:val="24"/>
-        </w:rPr>
-        <w:t>Simulink</w:t>
+        <w:t>–  Simulink</w:t>
       </w:r>
       <w:proofErr w:type="gramEnd"/>
       <w:r>
@@ -211,17 +185,7 @@
           <w:sz w:val="24"/>
           <w:szCs w:val="24"/>
         </w:rPr>
-        <w:t xml:space="preserve"> </w:t>
-      </w:r>
-      <w:r>
-        <w:rPr>
-          <w:rFonts w:ascii="Times New Roman" w:hAnsi="Times New Roman" w:cs="Times New Roman"/>
-          <w:b/>
-          <w:bCs/>
-          <w:sz w:val="24"/>
-          <w:szCs w:val="24"/>
-        </w:rPr>
-        <w:t>Open Loop Versus Closed Loop</w:t>
+        <w:t xml:space="preserve"> Open Loop Versus Closed Loop</w:t>
       </w:r>
     </w:p>
     <w:p>
@@ -240,6 +204,7 @@
           <w:rFonts w:ascii="Times New Roman" w:hAnsi="Times New Roman" w:cs="Times New Roman"/>
           <w:b/>
           <w:bCs/>
+          <w:noProof/>
           <w:sz w:val="24"/>
           <w:szCs w:val="24"/>
         </w:rPr>
@@ -300,153 +265,303 @@
           <w:sz w:val="24"/>
           <w:szCs w:val="24"/>
         </w:rPr>
-        <w:t xml:space="preserve">Figure </w:t>
-      </w:r>
-      <w:r>
-        <w:rPr>
-          <w:rFonts w:ascii="Times New Roman" w:hAnsi="Times New Roman" w:cs="Times New Roman"/>
-          <w:b/>
-          <w:bCs/>
-          <w:sz w:val="24"/>
-          <w:szCs w:val="24"/>
-        </w:rPr>
-        <w:t>3</w:t>
-      </w:r>
-      <w:r>
-        <w:rPr>
-          <w:rFonts w:ascii="Times New Roman" w:hAnsi="Times New Roman" w:cs="Times New Roman"/>
-          <w:b/>
-          <w:bCs/>
-          <w:sz w:val="24"/>
-          <w:szCs w:val="24"/>
+        <w:t xml:space="preserve">Figure 3 </w:t>
+      </w:r>
+      <w:proofErr w:type="gramStart"/>
+      <w:r>
+        <w:rPr>
+          <w:rFonts w:ascii="Times New Roman" w:hAnsi="Times New Roman" w:cs="Times New Roman"/>
+          <w:b/>
+          <w:bCs/>
+          <w:sz w:val="24"/>
+          <w:szCs w:val="24"/>
+        </w:rPr>
+        <w:t>–  Simulink</w:t>
+      </w:r>
+      <w:proofErr w:type="gramEnd"/>
+      <w:r>
+        <w:rPr>
+          <w:rFonts w:ascii="Times New Roman" w:hAnsi="Times New Roman" w:cs="Times New Roman"/>
+          <w:b/>
+          <w:bCs/>
+          <w:sz w:val="24"/>
+          <w:szCs w:val="24"/>
+        </w:rPr>
+        <w:t xml:space="preserve"> Model of Open and Versus Closed Loop</w:t>
+      </w:r>
+    </w:p>
+    <w:p>
+      <w:pPr>
+        <w:jc w:val="center"/>
+        <w:rPr>
+          <w:rFonts w:ascii="Times New Roman" w:hAnsi="Times New Roman" w:cs="Times New Roman"/>
+          <w:b/>
+          <w:bCs/>
+          <w:sz w:val="24"/>
+          <w:szCs w:val="24"/>
+        </w:rPr>
+      </w:pPr>
+    </w:p>
+    <w:p>
+      <w:pPr>
+        <w:autoSpaceDE w:val="0"/>
+        <w:autoSpaceDN w:val="0"/>
+        <w:adjustRightInd w:val="0"/>
+        <w:spacing w:after="0" w:line="240" w:lineRule="auto"/>
+        <w:rPr>
+          <w:rFonts w:ascii="Courier New" w:hAnsi="Courier New" w:cs="Courier New"/>
+          <w:sz w:val="24"/>
+          <w:szCs w:val="24"/>
+        </w:rPr>
+      </w:pPr>
+      <w:r>
+        <w:rPr>
+          <w:rFonts w:ascii="Courier New" w:hAnsi="Courier New" w:cs="Courier New"/>
+          <w:color w:val="000000"/>
+          <w:sz w:val="26"/>
+          <w:szCs w:val="26"/>
+        </w:rPr>
+        <w:t xml:space="preserve">clc; clear; close </w:t>
+      </w:r>
+      <w:proofErr w:type="gramStart"/>
+      <w:r>
+        <w:rPr>
+          <w:rFonts w:ascii="Courier New" w:hAnsi="Courier New" w:cs="Courier New"/>
+          <w:color w:val="AA04F9"/>
+          <w:sz w:val="26"/>
+          <w:szCs w:val="26"/>
+        </w:rPr>
+        <w:t>all</w:t>
+      </w:r>
+      <w:r>
+        <w:rPr>
+          <w:rFonts w:ascii="Courier New" w:hAnsi="Courier New" w:cs="Courier New"/>
+          <w:color w:val="000000"/>
+          <w:sz w:val="26"/>
+          <w:szCs w:val="26"/>
+        </w:rPr>
+        <w:t>;</w:t>
+      </w:r>
+      <w:proofErr w:type="gramEnd"/>
+      <w:r>
+        <w:rPr>
+          <w:rFonts w:ascii="Courier New" w:hAnsi="Courier New" w:cs="Courier New"/>
+          <w:color w:val="000000"/>
+          <w:sz w:val="26"/>
+          <w:szCs w:val="26"/>
         </w:rPr>
         <w:t xml:space="preserve"> </w:t>
       </w:r>
+    </w:p>
+    <w:p>
+      <w:pPr>
+        <w:autoSpaceDE w:val="0"/>
+        <w:autoSpaceDN w:val="0"/>
+        <w:adjustRightInd w:val="0"/>
+        <w:spacing w:after="0" w:line="240" w:lineRule="auto"/>
+        <w:rPr>
+          <w:rFonts w:ascii="Courier New" w:hAnsi="Courier New" w:cs="Courier New"/>
+          <w:sz w:val="24"/>
+          <w:szCs w:val="24"/>
+        </w:rPr>
+      </w:pPr>
+      <w:r>
+        <w:rPr>
+          <w:rFonts w:ascii="Courier New" w:hAnsi="Courier New" w:cs="Courier New"/>
+          <w:color w:val="000000"/>
+          <w:sz w:val="26"/>
+          <w:szCs w:val="26"/>
+        </w:rPr>
+        <w:t xml:space="preserve">J = 0.01;   </w:t>
+      </w:r>
+      <w:r>
+        <w:rPr>
+          <w:rFonts w:ascii="Courier New" w:hAnsi="Courier New" w:cs="Courier New"/>
+          <w:color w:val="028009"/>
+          <w:sz w:val="26"/>
+          <w:szCs w:val="26"/>
+        </w:rPr>
+        <w:t>% J is derived from Newton's 2nd Law equation, moment of interia</w:t>
+      </w:r>
+    </w:p>
+    <w:p>
+      <w:pPr>
+        <w:autoSpaceDE w:val="0"/>
+        <w:autoSpaceDN w:val="0"/>
+        <w:adjustRightInd w:val="0"/>
+        <w:spacing w:after="0" w:line="240" w:lineRule="auto"/>
+        <w:rPr>
+          <w:rFonts w:ascii="Courier New" w:hAnsi="Courier New" w:cs="Courier New"/>
+          <w:sz w:val="24"/>
+          <w:szCs w:val="24"/>
+        </w:rPr>
+      </w:pPr>
+      <w:r>
+        <w:rPr>
+          <w:rFonts w:ascii="Courier New" w:hAnsi="Courier New" w:cs="Courier New"/>
+          <w:color w:val="000000"/>
+          <w:sz w:val="26"/>
+          <w:szCs w:val="26"/>
+        </w:rPr>
+        <w:t xml:space="preserve">b = 0.1;    </w:t>
+      </w:r>
+      <w:r>
+        <w:rPr>
+          <w:rFonts w:ascii="Courier New" w:hAnsi="Courier New" w:cs="Courier New"/>
+          <w:color w:val="028009"/>
+          <w:sz w:val="26"/>
+          <w:szCs w:val="26"/>
+        </w:rPr>
+        <w:t>% b is derived from Newton's 2nd Law equation, motor friction</w:t>
+      </w:r>
+    </w:p>
+    <w:p>
+      <w:pPr>
+        <w:autoSpaceDE w:val="0"/>
+        <w:autoSpaceDN w:val="0"/>
+        <w:adjustRightInd w:val="0"/>
+        <w:spacing w:after="0" w:line="240" w:lineRule="auto"/>
+        <w:rPr>
+          <w:rFonts w:ascii="Courier New" w:hAnsi="Courier New" w:cs="Courier New"/>
+          <w:sz w:val="24"/>
+          <w:szCs w:val="24"/>
+        </w:rPr>
+      </w:pPr>
+      <w:r>
+        <w:rPr>
+          <w:rFonts w:ascii="Courier New" w:hAnsi="Courier New" w:cs="Courier New"/>
+          <w:color w:val="000000"/>
+          <w:sz w:val="26"/>
+          <w:szCs w:val="26"/>
+        </w:rPr>
+        <w:t xml:space="preserve">K = 0.01;   </w:t>
+      </w:r>
+      <w:r>
+        <w:rPr>
+          <w:rFonts w:ascii="Courier New" w:hAnsi="Courier New" w:cs="Courier New"/>
+          <w:color w:val="028009"/>
+          <w:sz w:val="26"/>
+          <w:szCs w:val="26"/>
+        </w:rPr>
+        <w:t>% J is derived from Newton's 2nd Law equation, electromotive force constant</w:t>
+      </w:r>
+    </w:p>
+    <w:p>
+      <w:pPr>
+        <w:autoSpaceDE w:val="0"/>
+        <w:autoSpaceDN w:val="0"/>
+        <w:adjustRightInd w:val="0"/>
+        <w:spacing w:after="0" w:line="240" w:lineRule="auto"/>
+        <w:rPr>
+          <w:rFonts w:ascii="Courier New" w:hAnsi="Courier New" w:cs="Courier New"/>
+          <w:sz w:val="24"/>
+          <w:szCs w:val="24"/>
+        </w:rPr>
+      </w:pPr>
+      <w:r>
+        <w:rPr>
+          <w:rFonts w:ascii="Courier New" w:hAnsi="Courier New" w:cs="Courier New"/>
+          <w:color w:val="028009"/>
+          <w:sz w:val="26"/>
+          <w:szCs w:val="26"/>
+        </w:rPr>
+        <w:t>%</w:t>
+      </w:r>
       <w:proofErr w:type="gramStart"/>
       <w:r>
         <w:rPr>
-          <w:rFonts w:ascii="Times New Roman" w:hAnsi="Times New Roman" w:cs="Times New Roman"/>
-          <w:b/>
-          <w:bCs/>
-          <w:sz w:val="24"/>
-          <w:szCs w:val="24"/>
-        </w:rPr>
-        <w:t>–  Simulink</w:t>
+          <w:rFonts w:ascii="Courier New" w:hAnsi="Courier New" w:cs="Courier New"/>
+          <w:color w:val="028009"/>
+          <w:sz w:val="26"/>
+          <w:szCs w:val="26"/>
+        </w:rPr>
+        <w:t>link</w:t>
       </w:r>
       <w:proofErr w:type="gramEnd"/>
       <w:r>
         <w:rPr>
-          <w:rFonts w:ascii="Times New Roman" w:hAnsi="Times New Roman" w:cs="Times New Roman"/>
-          <w:b/>
-          <w:bCs/>
-          <w:sz w:val="24"/>
-          <w:szCs w:val="24"/>
+          <w:rFonts w:ascii="Courier New" w:hAnsi="Courier New" w:cs="Courier New"/>
+          <w:color w:val="028009"/>
+          <w:sz w:val="26"/>
+          <w:szCs w:val="26"/>
+        </w:rPr>
+        <w:t xml:space="preserve"> is:</w:t>
+      </w:r>
+    </w:p>
+    <w:p>
+      <w:pPr>
+        <w:autoSpaceDE w:val="0"/>
+        <w:autoSpaceDN w:val="0"/>
+        <w:adjustRightInd w:val="0"/>
+        <w:spacing w:after="0" w:line="240" w:lineRule="auto"/>
+        <w:rPr>
+          <w:rFonts w:ascii="Courier New" w:hAnsi="Courier New" w:cs="Courier New"/>
+          <w:sz w:val="24"/>
+          <w:szCs w:val="24"/>
+        </w:rPr>
+      </w:pPr>
+      <w:r>
+        <w:rPr>
+          <w:rFonts w:ascii="Courier New" w:hAnsi="Courier New" w:cs="Courier New"/>
+          <w:color w:val="028009"/>
+          <w:sz w:val="26"/>
+          <w:szCs w:val="26"/>
+        </w:rPr>
+        <w:t>%%https://ctms.engin.umich.edu/CTMS/index.php?example=MotorSpeed&amp;section=SystemModeling#:~:text=From%20the%20figure%20above%2C%20we%20can%20derive%20the%20following%20governing%20equations%20based%20on%20Newton%27s%202nd%20law%20and%20Kirchhoff%27s%20voltage%20law.</w:t>
+      </w:r>
+    </w:p>
+    <w:p>
+      <w:pPr>
+        <w:autoSpaceDE w:val="0"/>
+        <w:autoSpaceDN w:val="0"/>
+        <w:adjustRightInd w:val="0"/>
+        <w:spacing w:after="0" w:line="240" w:lineRule="auto"/>
+        <w:rPr>
+          <w:rFonts w:ascii="Courier New" w:hAnsi="Courier New" w:cs="Courier New"/>
+          <w:sz w:val="24"/>
+          <w:szCs w:val="24"/>
+        </w:rPr>
+      </w:pPr>
+      <w:r>
+        <w:rPr>
+          <w:rFonts w:ascii="Courier New" w:hAnsi="Courier New" w:cs="Courier New"/>
+          <w:color w:val="028009"/>
+          <w:sz w:val="26"/>
+          <w:szCs w:val="26"/>
         </w:rPr>
         <w:t xml:space="preserve"> </w:t>
       </w:r>
-      <w:r>
-        <w:rPr>
-          <w:rFonts w:ascii="Times New Roman" w:hAnsi="Times New Roman" w:cs="Times New Roman"/>
-          <w:b/>
-          <w:bCs/>
-          <w:sz w:val="24"/>
-          <w:szCs w:val="24"/>
-        </w:rPr>
-        <w:t xml:space="preserve">Model of </w:t>
-      </w:r>
-      <w:r>
-        <w:rPr>
-          <w:rFonts w:ascii="Times New Roman" w:hAnsi="Times New Roman" w:cs="Times New Roman"/>
-          <w:b/>
-          <w:bCs/>
-          <w:sz w:val="24"/>
-          <w:szCs w:val="24"/>
-        </w:rPr>
-        <w:t xml:space="preserve">Open </w:t>
-      </w:r>
-      <w:r>
-        <w:rPr>
-          <w:rFonts w:ascii="Times New Roman" w:hAnsi="Times New Roman" w:cs="Times New Roman"/>
-          <w:b/>
-          <w:bCs/>
-          <w:sz w:val="24"/>
-          <w:szCs w:val="24"/>
-        </w:rPr>
-        <w:t>and</w:t>
-      </w:r>
-      <w:r>
-        <w:rPr>
-          <w:rFonts w:ascii="Times New Roman" w:hAnsi="Times New Roman" w:cs="Times New Roman"/>
-          <w:b/>
-          <w:bCs/>
-          <w:sz w:val="24"/>
-          <w:szCs w:val="24"/>
-        </w:rPr>
-        <w:t xml:space="preserve"> Versus Closed Loop</w:t>
-      </w:r>
-    </w:p>
-    <w:p>
-      <w:pPr>
-        <w:jc w:val="center"/>
-        <w:rPr>
-          <w:rFonts w:ascii="Times New Roman" w:hAnsi="Times New Roman" w:cs="Times New Roman"/>
-          <w:b/>
-          <w:bCs/>
-          <w:sz w:val="24"/>
-          <w:szCs w:val="24"/>
-        </w:rPr>
-      </w:pPr>
-    </w:p>
-    <w:p>
-      <w:pPr>
-        <w:autoSpaceDE w:val="0"/>
-        <w:autoSpaceDN w:val="0"/>
-        <w:adjustRightInd w:val="0"/>
-        <w:spacing w:after="0" w:line="240" w:lineRule="auto"/>
-        <w:rPr>
-          <w:rFonts w:ascii="Courier New" w:hAnsi="Courier New" w:cs="Courier New"/>
-          <w:sz w:val="24"/>
-          <w:szCs w:val="24"/>
-        </w:rPr>
-      </w:pPr>
-      <w:proofErr w:type="spellStart"/>
-      <w:r>
-        <w:rPr>
-          <w:rFonts w:ascii="Courier New" w:hAnsi="Courier New" w:cs="Courier New"/>
-          <w:color w:val="000000"/>
-          <w:sz w:val="26"/>
-          <w:szCs w:val="26"/>
-        </w:rPr>
-        <w:t>clc</w:t>
-      </w:r>
-      <w:proofErr w:type="spellEnd"/>
-      <w:r>
-        <w:rPr>
-          <w:rFonts w:ascii="Courier New" w:hAnsi="Courier New" w:cs="Courier New"/>
-          <w:color w:val="000000"/>
-          <w:sz w:val="26"/>
-          <w:szCs w:val="26"/>
-        </w:rPr>
-        <w:t xml:space="preserve">; clear; close </w:t>
+    </w:p>
+    <w:p>
+      <w:pPr>
+        <w:autoSpaceDE w:val="0"/>
+        <w:autoSpaceDN w:val="0"/>
+        <w:adjustRightInd w:val="0"/>
+        <w:spacing w:after="0" w:line="240" w:lineRule="auto"/>
+        <w:rPr>
+          <w:rFonts w:ascii="Courier New" w:hAnsi="Courier New" w:cs="Courier New"/>
+          <w:sz w:val="24"/>
+          <w:szCs w:val="24"/>
+        </w:rPr>
+      </w:pPr>
+      <w:r>
+        <w:rPr>
+          <w:rFonts w:ascii="Courier New" w:hAnsi="Courier New" w:cs="Courier New"/>
+          <w:color w:val="000000"/>
+          <w:sz w:val="26"/>
+          <w:szCs w:val="26"/>
+        </w:rPr>
+        <w:t xml:space="preserve">R = </w:t>
       </w:r>
       <w:proofErr w:type="gramStart"/>
       <w:r>
         <w:rPr>
           <w:rFonts w:ascii="Courier New" w:hAnsi="Courier New" w:cs="Courier New"/>
-          <w:color w:val="AA04F9"/>
-          <w:sz w:val="26"/>
-          <w:szCs w:val="26"/>
-        </w:rPr>
-        <w:t>all</w:t>
-      </w:r>
-      <w:r>
-        <w:rPr>
-          <w:rFonts w:ascii="Courier New" w:hAnsi="Courier New" w:cs="Courier New"/>
-          <w:color w:val="000000"/>
-          <w:sz w:val="26"/>
-          <w:szCs w:val="26"/>
-        </w:rPr>
-        <w:t>;</w:t>
+          <w:color w:val="000000"/>
+          <w:sz w:val="26"/>
+          <w:szCs w:val="26"/>
+        </w:rPr>
+        <w:t xml:space="preserve">1;   </w:t>
       </w:r>
       <w:proofErr w:type="gramEnd"/>
       <w:r>
@@ -456,6 +571,68 @@
           <w:sz w:val="26"/>
           <w:szCs w:val="26"/>
         </w:rPr>
+        <w:t xml:space="preserve">                   </w:t>
+      </w:r>
+      <w:r>
+        <w:rPr>
+          <w:rFonts w:ascii="Courier New" w:hAnsi="Courier New" w:cs="Courier New"/>
+          <w:color w:val="028009"/>
+          <w:sz w:val="26"/>
+          <w:szCs w:val="26"/>
+        </w:rPr>
+        <w:t>%derived from Kirchoff (Resistor)</w:t>
+      </w:r>
+    </w:p>
+    <w:p>
+      <w:pPr>
+        <w:autoSpaceDE w:val="0"/>
+        <w:autoSpaceDN w:val="0"/>
+        <w:adjustRightInd w:val="0"/>
+        <w:spacing w:after="0" w:line="240" w:lineRule="auto"/>
+        <w:rPr>
+          <w:rFonts w:ascii="Courier New" w:hAnsi="Courier New" w:cs="Courier New"/>
+          <w:sz w:val="24"/>
+          <w:szCs w:val="24"/>
+        </w:rPr>
+      </w:pPr>
+      <w:r>
+        <w:rPr>
+          <w:rFonts w:ascii="Courier New" w:hAnsi="Courier New" w:cs="Courier New"/>
+          <w:color w:val="000000"/>
+          <w:sz w:val="26"/>
+          <w:szCs w:val="26"/>
+        </w:rPr>
+        <w:t xml:space="preserve">L = 0.5;                    </w:t>
+      </w:r>
+      <w:r>
+        <w:rPr>
+          <w:rFonts w:ascii="Courier New" w:hAnsi="Courier New" w:cs="Courier New"/>
+          <w:color w:val="028009"/>
+          <w:sz w:val="26"/>
+          <w:szCs w:val="26"/>
+        </w:rPr>
+        <w:t>%derived from Kirchoff (Inductor)</w:t>
+      </w:r>
+    </w:p>
+    <w:p>
+      <w:pPr>
+        <w:autoSpaceDE w:val="0"/>
+        <w:autoSpaceDN w:val="0"/>
+        <w:adjustRightInd w:val="0"/>
+        <w:spacing w:after="0" w:line="240" w:lineRule="auto"/>
+        <w:rPr>
+          <w:rFonts w:ascii="Courier New" w:hAnsi="Courier New" w:cs="Courier New"/>
+          <w:sz w:val="24"/>
+          <w:szCs w:val="24"/>
+        </w:rPr>
+      </w:pPr>
+      <w:r>
+        <w:rPr>
+          <w:rFonts w:ascii="Courier New" w:hAnsi="Courier New" w:cs="Courier New"/>
+          <w:color w:val="028009"/>
+          <w:sz w:val="26"/>
+          <w:szCs w:val="26"/>
+        </w:rPr>
         <w:t xml:space="preserve"> </w:t>
       </w:r>
     </w:p>
@@ -478,7 +655,27 @@
           <w:sz w:val="26"/>
           <w:szCs w:val="26"/>
         </w:rPr>
-        <w:t xml:space="preserve">J = 0.01;   </w:t>
+        <w:t>num = [.01</w:t>
+      </w:r>
+      <w:proofErr w:type="gramStart"/>
+      <w:r>
+        <w:rPr>
+          <w:rFonts w:ascii="Courier New" w:hAnsi="Courier New" w:cs="Courier New"/>
+          <w:color w:val="000000"/>
+          <w:sz w:val="26"/>
+          <w:szCs w:val="26"/>
+        </w:rPr>
+        <w:t xml:space="preserve">];   </w:t>
+      </w:r>
+      <w:proofErr w:type="gramEnd"/>
+      <w:r>
+        <w:rPr>
+          <w:rFonts w:ascii="Courier New" w:hAnsi="Courier New" w:cs="Courier New"/>
+          <w:color w:val="000000"/>
+          <w:sz w:val="26"/>
+          <w:szCs w:val="26"/>
+        </w:rPr>
+        <w:t xml:space="preserve">             </w:t>
       </w:r>
       <w:r>
         <w:rPr>
@@ -487,9 +684,50 @@
           <w:sz w:val="26"/>
           <w:szCs w:val="26"/>
         </w:rPr>
-        <w:t xml:space="preserve">% J is derived from Newton's 2nd Law equation, moment of </w:t>
-      </w:r>
-      <w:proofErr w:type="spellStart"/>
+        <w:t>% Coefficents of Transfer Function</w:t>
+      </w:r>
+    </w:p>
+    <w:p>
+      <w:pPr>
+        <w:autoSpaceDE w:val="0"/>
+        <w:autoSpaceDN w:val="0"/>
+        <w:adjustRightInd w:val="0"/>
+        <w:spacing w:after="0" w:line="240" w:lineRule="auto"/>
+        <w:rPr>
+          <w:rFonts w:ascii="Courier New" w:hAnsi="Courier New" w:cs="Courier New"/>
+          <w:sz w:val="24"/>
+          <w:szCs w:val="24"/>
+        </w:rPr>
+      </w:pPr>
+      <w:r>
+        <w:rPr>
+          <w:rFonts w:ascii="Courier New" w:hAnsi="Courier New" w:cs="Courier New"/>
+          <w:color w:val="000000"/>
+          <w:sz w:val="26"/>
+          <w:szCs w:val="26"/>
+        </w:rPr>
+        <w:t xml:space="preserve">denom </w:t>
+      </w:r>
+      <w:proofErr w:type="gramStart"/>
+      <w:r>
+        <w:rPr>
+          <w:rFonts w:ascii="Courier New" w:hAnsi="Courier New" w:cs="Courier New"/>
+          <w:color w:val="000000"/>
+          <w:sz w:val="26"/>
+          <w:szCs w:val="26"/>
+        </w:rPr>
+        <w:t>=[</w:t>
+      </w:r>
+      <w:proofErr w:type="gramEnd"/>
+      <w:r>
+        <w:rPr>
+          <w:rFonts w:ascii="Courier New" w:hAnsi="Courier New" w:cs="Courier New"/>
+          <w:color w:val="000000"/>
+          <w:sz w:val="26"/>
+          <w:szCs w:val="26"/>
+        </w:rPr>
+        <w:t xml:space="preserve">0.005 0.06 .1001];  </w:t>
+      </w:r>
       <w:r>
         <w:rPr>
           <w:rFonts w:ascii="Courier New" w:hAnsi="Courier New" w:cs="Courier New"/>
@@ -497,30 +735,29 @@
           <w:sz w:val="26"/>
           <w:szCs w:val="26"/>
         </w:rPr>
-        <w:t>interia</w:t>
-      </w:r>
-      <w:proofErr w:type="spellEnd"/>
-    </w:p>
-    <w:p>
-      <w:pPr>
-        <w:autoSpaceDE w:val="0"/>
-        <w:autoSpaceDN w:val="0"/>
-        <w:adjustRightInd w:val="0"/>
-        <w:spacing w:after="0" w:line="240" w:lineRule="auto"/>
-        <w:rPr>
-          <w:rFonts w:ascii="Courier New" w:hAnsi="Courier New" w:cs="Courier New"/>
-          <w:sz w:val="24"/>
-          <w:szCs w:val="24"/>
-        </w:rPr>
-      </w:pPr>
-      <w:r>
-        <w:rPr>
-          <w:rFonts w:ascii="Courier New" w:hAnsi="Courier New" w:cs="Courier New"/>
-          <w:color w:val="000000"/>
-          <w:sz w:val="26"/>
-          <w:szCs w:val="26"/>
-        </w:rPr>
-        <w:t xml:space="preserve">b = 0.1;    </w:t>
+        <w:t>%</w:t>
+      </w:r>
+    </w:p>
+    <w:p>
+      <w:pPr>
+        <w:autoSpaceDE w:val="0"/>
+        <w:autoSpaceDN w:val="0"/>
+        <w:adjustRightInd w:val="0"/>
+        <w:spacing w:after="0" w:line="240" w:lineRule="auto"/>
+        <w:rPr>
+          <w:rFonts w:ascii="Courier New" w:hAnsi="Courier New" w:cs="Courier New"/>
+          <w:sz w:val="24"/>
+          <w:szCs w:val="24"/>
+        </w:rPr>
+      </w:pPr>
+      <w:r>
+        <w:rPr>
+          <w:rFonts w:ascii="Courier New" w:hAnsi="Courier New" w:cs="Courier New"/>
+          <w:color w:val="000000"/>
+          <w:sz w:val="26"/>
+          <w:szCs w:val="26"/>
+        </w:rPr>
+        <w:t xml:space="preserve">P_motor = tf(num,denom)     </w:t>
       </w:r>
       <w:r>
         <w:rPr>
@@ -529,30 +766,21 @@
           <w:sz w:val="26"/>
           <w:szCs w:val="26"/>
         </w:rPr>
-        <w:t>% b is derived from Newton's 2nd Law equation, motor friction</w:t>
-      </w:r>
-    </w:p>
-    <w:p>
-      <w:pPr>
-        <w:autoSpaceDE w:val="0"/>
-        <w:autoSpaceDN w:val="0"/>
-        <w:adjustRightInd w:val="0"/>
-        <w:spacing w:after="0" w:line="240" w:lineRule="auto"/>
-        <w:rPr>
-          <w:rFonts w:ascii="Courier New" w:hAnsi="Courier New" w:cs="Courier New"/>
-          <w:sz w:val="24"/>
-          <w:szCs w:val="24"/>
-        </w:rPr>
-      </w:pPr>
-      <w:r>
-        <w:rPr>
-          <w:rFonts w:ascii="Courier New" w:hAnsi="Courier New" w:cs="Courier New"/>
-          <w:color w:val="000000"/>
-          <w:sz w:val="26"/>
-          <w:szCs w:val="26"/>
-        </w:rPr>
-        <w:t xml:space="preserve">K = 0.01;   </w:t>
-      </w:r>
+        <w:t>% Open Loop Transfer Function</w:t>
+      </w:r>
+    </w:p>
+    <w:p>
+      <w:pPr>
+        <w:autoSpaceDE w:val="0"/>
+        <w:autoSpaceDN w:val="0"/>
+        <w:adjustRightInd w:val="0"/>
+        <w:spacing w:after="0" w:line="240" w:lineRule="auto"/>
+        <w:rPr>
+          <w:rFonts w:ascii="Courier New" w:hAnsi="Courier New" w:cs="Courier New"/>
+          <w:sz w:val="24"/>
+          <w:szCs w:val="24"/>
+        </w:rPr>
+      </w:pPr>
       <w:r>
         <w:rPr>
           <w:rFonts w:ascii="Courier New" w:hAnsi="Courier New" w:cs="Courier New"/>
@@ -560,7 +788,7 @@
           <w:sz w:val="26"/>
           <w:szCs w:val="26"/>
         </w:rPr>
-        <w:t>% J is derived from Newton's 2nd Law equation, electromotive force constant</w:t>
+        <w:t xml:space="preserve"> </w:t>
       </w:r>
     </w:p>
     <w:p>
@@ -582,516 +810,7 @@
           <w:sz w:val="26"/>
           <w:szCs w:val="26"/>
         </w:rPr>
-        <w:t>%</w:t>
-      </w:r>
-      <w:proofErr w:type="gramStart"/>
-      <w:r>
-        <w:rPr>
-          <w:rFonts w:ascii="Courier New" w:hAnsi="Courier New" w:cs="Courier New"/>
-          <w:color w:val="028009"/>
-          <w:sz w:val="26"/>
-          <w:szCs w:val="26"/>
-        </w:rPr>
-        <w:t>link</w:t>
-      </w:r>
-      <w:proofErr w:type="gramEnd"/>
-      <w:r>
-        <w:rPr>
-          <w:rFonts w:ascii="Courier New" w:hAnsi="Courier New" w:cs="Courier New"/>
-          <w:color w:val="028009"/>
-          <w:sz w:val="26"/>
-          <w:szCs w:val="26"/>
-        </w:rPr>
-        <w:t xml:space="preserve"> is:</w:t>
-      </w:r>
-    </w:p>
-    <w:p>
-      <w:pPr>
-        <w:autoSpaceDE w:val="0"/>
-        <w:autoSpaceDN w:val="0"/>
-        <w:adjustRightInd w:val="0"/>
-        <w:spacing w:after="0" w:line="240" w:lineRule="auto"/>
-        <w:rPr>
-          <w:rFonts w:ascii="Courier New" w:hAnsi="Courier New" w:cs="Courier New"/>
-          <w:sz w:val="24"/>
-          <w:szCs w:val="24"/>
-        </w:rPr>
-      </w:pPr>
-      <w:r>
-        <w:rPr>
-          <w:rFonts w:ascii="Courier New" w:hAnsi="Courier New" w:cs="Courier New"/>
-          <w:color w:val="028009"/>
-          <w:sz w:val="26"/>
-          <w:szCs w:val="26"/>
-        </w:rPr>
-        <w:t>%%https://ctms.engin.umich.edu/CTMS/index.php?example=MotorSpeed&amp;section=SystemModeling#:~:text=From%20the%20figure%20above%2C%20we%20can%20derive%20the%20following%20governing%20equations%20based%20on%20Newton%27s%202nd%20law%20and%20Kirchhoff%27s%20voltage%20law.</w:t>
-      </w:r>
-    </w:p>
-    <w:p>
-      <w:pPr>
-        <w:autoSpaceDE w:val="0"/>
-        <w:autoSpaceDN w:val="0"/>
-        <w:adjustRightInd w:val="0"/>
-        <w:spacing w:after="0" w:line="240" w:lineRule="auto"/>
-        <w:rPr>
-          <w:rFonts w:ascii="Courier New" w:hAnsi="Courier New" w:cs="Courier New"/>
-          <w:sz w:val="24"/>
-          <w:szCs w:val="24"/>
-        </w:rPr>
-      </w:pPr>
-      <w:r>
-        <w:rPr>
-          <w:rFonts w:ascii="Courier New" w:hAnsi="Courier New" w:cs="Courier New"/>
-          <w:color w:val="028009"/>
-          <w:sz w:val="26"/>
-          <w:szCs w:val="26"/>
-        </w:rPr>
-        <w:t xml:space="preserve"> </w:t>
-      </w:r>
-    </w:p>
-    <w:p>
-      <w:pPr>
-        <w:autoSpaceDE w:val="0"/>
-        <w:autoSpaceDN w:val="0"/>
-        <w:adjustRightInd w:val="0"/>
-        <w:spacing w:after="0" w:line="240" w:lineRule="auto"/>
-        <w:rPr>
-          <w:rFonts w:ascii="Courier New" w:hAnsi="Courier New" w:cs="Courier New"/>
-          <w:sz w:val="24"/>
-          <w:szCs w:val="24"/>
-        </w:rPr>
-      </w:pPr>
-      <w:r>
-        <w:rPr>
-          <w:rFonts w:ascii="Courier New" w:hAnsi="Courier New" w:cs="Courier New"/>
-          <w:color w:val="000000"/>
-          <w:sz w:val="26"/>
-          <w:szCs w:val="26"/>
-        </w:rPr>
-        <w:t xml:space="preserve">R = </w:t>
-      </w:r>
-      <w:proofErr w:type="gramStart"/>
-      <w:r>
-        <w:rPr>
-          <w:rFonts w:ascii="Courier New" w:hAnsi="Courier New" w:cs="Courier New"/>
-          <w:color w:val="000000"/>
-          <w:sz w:val="26"/>
-          <w:szCs w:val="26"/>
-        </w:rPr>
-        <w:t xml:space="preserve">1;   </w:t>
-      </w:r>
-      <w:proofErr w:type="gramEnd"/>
-      <w:r>
-        <w:rPr>
-          <w:rFonts w:ascii="Courier New" w:hAnsi="Courier New" w:cs="Courier New"/>
-          <w:color w:val="000000"/>
-          <w:sz w:val="26"/>
-          <w:szCs w:val="26"/>
-        </w:rPr>
-        <w:t xml:space="preserve">                   </w:t>
-      </w:r>
-      <w:r>
-        <w:rPr>
-          <w:rFonts w:ascii="Courier New" w:hAnsi="Courier New" w:cs="Courier New"/>
-          <w:color w:val="028009"/>
-          <w:sz w:val="26"/>
-          <w:szCs w:val="26"/>
-        </w:rPr>
-        <w:t xml:space="preserve">%derived from </w:t>
-      </w:r>
-      <w:proofErr w:type="spellStart"/>
-      <w:r>
-        <w:rPr>
-          <w:rFonts w:ascii="Courier New" w:hAnsi="Courier New" w:cs="Courier New"/>
-          <w:color w:val="028009"/>
-          <w:sz w:val="26"/>
-          <w:szCs w:val="26"/>
-        </w:rPr>
-        <w:t>Kirchoff</w:t>
-      </w:r>
-      <w:proofErr w:type="spellEnd"/>
-      <w:r>
-        <w:rPr>
-          <w:rFonts w:ascii="Courier New" w:hAnsi="Courier New" w:cs="Courier New"/>
-          <w:color w:val="028009"/>
-          <w:sz w:val="26"/>
-          <w:szCs w:val="26"/>
-        </w:rPr>
-        <w:t xml:space="preserve"> (Resistor)</w:t>
-      </w:r>
-    </w:p>
-    <w:p>
-      <w:pPr>
-        <w:autoSpaceDE w:val="0"/>
-        <w:autoSpaceDN w:val="0"/>
-        <w:adjustRightInd w:val="0"/>
-        <w:spacing w:after="0" w:line="240" w:lineRule="auto"/>
-        <w:rPr>
-          <w:rFonts w:ascii="Courier New" w:hAnsi="Courier New" w:cs="Courier New"/>
-          <w:sz w:val="24"/>
-          <w:szCs w:val="24"/>
-        </w:rPr>
-      </w:pPr>
-      <w:r>
-        <w:rPr>
-          <w:rFonts w:ascii="Courier New" w:hAnsi="Courier New" w:cs="Courier New"/>
-          <w:color w:val="000000"/>
-          <w:sz w:val="26"/>
-          <w:szCs w:val="26"/>
-        </w:rPr>
-        <w:t xml:space="preserve">L = 0.5;                    </w:t>
-      </w:r>
-      <w:r>
-        <w:rPr>
-          <w:rFonts w:ascii="Courier New" w:hAnsi="Courier New" w:cs="Courier New"/>
-          <w:color w:val="028009"/>
-          <w:sz w:val="26"/>
-          <w:szCs w:val="26"/>
-        </w:rPr>
-        <w:t xml:space="preserve">%derived from </w:t>
-      </w:r>
-      <w:proofErr w:type="spellStart"/>
-      <w:r>
-        <w:rPr>
-          <w:rFonts w:ascii="Courier New" w:hAnsi="Courier New" w:cs="Courier New"/>
-          <w:color w:val="028009"/>
-          <w:sz w:val="26"/>
-          <w:szCs w:val="26"/>
-        </w:rPr>
-        <w:t>Kirchoff</w:t>
-      </w:r>
-      <w:proofErr w:type="spellEnd"/>
-      <w:r>
-        <w:rPr>
-          <w:rFonts w:ascii="Courier New" w:hAnsi="Courier New" w:cs="Courier New"/>
-          <w:color w:val="028009"/>
-          <w:sz w:val="26"/>
-          <w:szCs w:val="26"/>
-        </w:rPr>
-        <w:t xml:space="preserve"> (Inductor)</w:t>
-      </w:r>
-    </w:p>
-    <w:p>
-      <w:pPr>
-        <w:autoSpaceDE w:val="0"/>
-        <w:autoSpaceDN w:val="0"/>
-        <w:adjustRightInd w:val="0"/>
-        <w:spacing w:after="0" w:line="240" w:lineRule="auto"/>
-        <w:rPr>
-          <w:rFonts w:ascii="Courier New" w:hAnsi="Courier New" w:cs="Courier New"/>
-          <w:sz w:val="24"/>
-          <w:szCs w:val="24"/>
-        </w:rPr>
-      </w:pPr>
-      <w:r>
-        <w:rPr>
-          <w:rFonts w:ascii="Courier New" w:hAnsi="Courier New" w:cs="Courier New"/>
-          <w:color w:val="028009"/>
-          <w:sz w:val="26"/>
-          <w:szCs w:val="26"/>
-        </w:rPr>
-        <w:t xml:space="preserve"> </w:t>
-      </w:r>
-    </w:p>
-    <w:p>
-      <w:pPr>
-        <w:autoSpaceDE w:val="0"/>
-        <w:autoSpaceDN w:val="0"/>
-        <w:adjustRightInd w:val="0"/>
-        <w:spacing w:after="0" w:line="240" w:lineRule="auto"/>
-        <w:rPr>
-          <w:rFonts w:ascii="Courier New" w:hAnsi="Courier New" w:cs="Courier New"/>
-          <w:sz w:val="24"/>
-          <w:szCs w:val="24"/>
-        </w:rPr>
-      </w:pPr>
-      <w:r>
-        <w:rPr>
-          <w:rFonts w:ascii="Courier New" w:hAnsi="Courier New" w:cs="Courier New"/>
-          <w:color w:val="000000"/>
-          <w:sz w:val="26"/>
-          <w:szCs w:val="26"/>
-        </w:rPr>
-        <w:t>num = [.01</w:t>
-      </w:r>
-      <w:proofErr w:type="gramStart"/>
-      <w:r>
-        <w:rPr>
-          <w:rFonts w:ascii="Courier New" w:hAnsi="Courier New" w:cs="Courier New"/>
-          <w:color w:val="000000"/>
-          <w:sz w:val="26"/>
-          <w:szCs w:val="26"/>
-        </w:rPr>
-        <w:t xml:space="preserve">];   </w:t>
-      </w:r>
-      <w:proofErr w:type="gramEnd"/>
-      <w:r>
-        <w:rPr>
-          <w:rFonts w:ascii="Courier New" w:hAnsi="Courier New" w:cs="Courier New"/>
-          <w:color w:val="000000"/>
-          <w:sz w:val="26"/>
-          <w:szCs w:val="26"/>
-        </w:rPr>
-        <w:t xml:space="preserve">             </w:t>
-      </w:r>
-      <w:r>
-        <w:rPr>
-          <w:rFonts w:ascii="Courier New" w:hAnsi="Courier New" w:cs="Courier New"/>
-          <w:color w:val="028009"/>
-          <w:sz w:val="26"/>
-          <w:szCs w:val="26"/>
-        </w:rPr>
-        <w:t xml:space="preserve">% </w:t>
-      </w:r>
-      <w:proofErr w:type="spellStart"/>
-      <w:r>
-        <w:rPr>
-          <w:rFonts w:ascii="Courier New" w:hAnsi="Courier New" w:cs="Courier New"/>
-          <w:color w:val="028009"/>
-          <w:sz w:val="26"/>
-          <w:szCs w:val="26"/>
-        </w:rPr>
-        <w:t>Coefficents</w:t>
-      </w:r>
-      <w:proofErr w:type="spellEnd"/>
-      <w:r>
-        <w:rPr>
-          <w:rFonts w:ascii="Courier New" w:hAnsi="Courier New" w:cs="Courier New"/>
-          <w:color w:val="028009"/>
-          <w:sz w:val="26"/>
-          <w:szCs w:val="26"/>
-        </w:rPr>
-        <w:t xml:space="preserve"> of Transfer Function</w:t>
-      </w:r>
-    </w:p>
-    <w:p>
-      <w:pPr>
-        <w:autoSpaceDE w:val="0"/>
-        <w:autoSpaceDN w:val="0"/>
-        <w:adjustRightInd w:val="0"/>
-        <w:spacing w:after="0" w:line="240" w:lineRule="auto"/>
-        <w:rPr>
-          <w:rFonts w:ascii="Courier New" w:hAnsi="Courier New" w:cs="Courier New"/>
-          <w:sz w:val="24"/>
-          <w:szCs w:val="24"/>
-        </w:rPr>
-      </w:pPr>
-      <w:proofErr w:type="spellStart"/>
-      <w:r>
-        <w:rPr>
-          <w:rFonts w:ascii="Courier New" w:hAnsi="Courier New" w:cs="Courier New"/>
-          <w:color w:val="000000"/>
-          <w:sz w:val="26"/>
-          <w:szCs w:val="26"/>
-        </w:rPr>
-        <w:t>denom</w:t>
-      </w:r>
-      <w:proofErr w:type="spellEnd"/>
-      <w:r>
-        <w:rPr>
-          <w:rFonts w:ascii="Courier New" w:hAnsi="Courier New" w:cs="Courier New"/>
-          <w:color w:val="000000"/>
-          <w:sz w:val="26"/>
-          <w:szCs w:val="26"/>
-        </w:rPr>
-        <w:t xml:space="preserve"> </w:t>
-      </w:r>
-      <w:proofErr w:type="gramStart"/>
-      <w:r>
-        <w:rPr>
-          <w:rFonts w:ascii="Courier New" w:hAnsi="Courier New" w:cs="Courier New"/>
-          <w:color w:val="000000"/>
-          <w:sz w:val="26"/>
-          <w:szCs w:val="26"/>
-        </w:rPr>
-        <w:t>=[</w:t>
-      </w:r>
-      <w:proofErr w:type="gramEnd"/>
-      <w:r>
-        <w:rPr>
-          <w:rFonts w:ascii="Courier New" w:hAnsi="Courier New" w:cs="Courier New"/>
-          <w:color w:val="000000"/>
-          <w:sz w:val="26"/>
-          <w:szCs w:val="26"/>
-        </w:rPr>
-        <w:t xml:space="preserve">0.005 0.06 .1001];  </w:t>
-      </w:r>
-      <w:r>
-        <w:rPr>
-          <w:rFonts w:ascii="Courier New" w:hAnsi="Courier New" w:cs="Courier New"/>
-          <w:color w:val="028009"/>
-          <w:sz w:val="26"/>
-          <w:szCs w:val="26"/>
-        </w:rPr>
-        <w:t>%</w:t>
-      </w:r>
-    </w:p>
-    <w:p>
-      <w:pPr>
-        <w:autoSpaceDE w:val="0"/>
-        <w:autoSpaceDN w:val="0"/>
-        <w:adjustRightInd w:val="0"/>
-        <w:spacing w:after="0" w:line="240" w:lineRule="auto"/>
-        <w:rPr>
-          <w:rFonts w:ascii="Courier New" w:hAnsi="Courier New" w:cs="Courier New"/>
-          <w:sz w:val="24"/>
-          <w:szCs w:val="24"/>
-        </w:rPr>
-      </w:pPr>
-      <w:proofErr w:type="spellStart"/>
-      <w:r>
-        <w:rPr>
-          <w:rFonts w:ascii="Courier New" w:hAnsi="Courier New" w:cs="Courier New"/>
-          <w:color w:val="000000"/>
-          <w:sz w:val="26"/>
-          <w:szCs w:val="26"/>
-        </w:rPr>
-        <w:t>P_motor</w:t>
-      </w:r>
-      <w:proofErr w:type="spellEnd"/>
-      <w:r>
-        <w:rPr>
-          <w:rFonts w:ascii="Courier New" w:hAnsi="Courier New" w:cs="Courier New"/>
-          <w:color w:val="000000"/>
-          <w:sz w:val="26"/>
-          <w:szCs w:val="26"/>
-        </w:rPr>
-        <w:t xml:space="preserve"> = </w:t>
-      </w:r>
-      <w:proofErr w:type="spellStart"/>
-      <w:r>
-        <w:rPr>
-          <w:rFonts w:ascii="Courier New" w:hAnsi="Courier New" w:cs="Courier New"/>
-          <w:color w:val="000000"/>
-          <w:sz w:val="26"/>
-          <w:szCs w:val="26"/>
-        </w:rPr>
-        <w:t>tf</w:t>
-      </w:r>
-      <w:proofErr w:type="spellEnd"/>
-      <w:r>
-        <w:rPr>
-          <w:rFonts w:ascii="Courier New" w:hAnsi="Courier New" w:cs="Courier New"/>
-          <w:color w:val="000000"/>
-          <w:sz w:val="26"/>
-          <w:szCs w:val="26"/>
-        </w:rPr>
-        <w:t>(</w:t>
-      </w:r>
-      <w:proofErr w:type="spellStart"/>
-      <w:proofErr w:type="gramStart"/>
-      <w:r>
-        <w:rPr>
-          <w:rFonts w:ascii="Courier New" w:hAnsi="Courier New" w:cs="Courier New"/>
-          <w:color w:val="000000"/>
-          <w:sz w:val="26"/>
-          <w:szCs w:val="26"/>
-        </w:rPr>
-        <w:t>num,denom</w:t>
-      </w:r>
-      <w:proofErr w:type="spellEnd"/>
-      <w:proofErr w:type="gramEnd"/>
-      <w:r>
-        <w:rPr>
-          <w:rFonts w:ascii="Courier New" w:hAnsi="Courier New" w:cs="Courier New"/>
-          <w:color w:val="000000"/>
-          <w:sz w:val="26"/>
-          <w:szCs w:val="26"/>
-        </w:rPr>
-        <w:t xml:space="preserve">)     </w:t>
-      </w:r>
-      <w:r>
-        <w:rPr>
-          <w:rFonts w:ascii="Courier New" w:hAnsi="Courier New" w:cs="Courier New"/>
-          <w:color w:val="028009"/>
-          <w:sz w:val="26"/>
-          <w:szCs w:val="26"/>
-        </w:rPr>
-        <w:t>% Open Loop Transfer Function</w:t>
-      </w:r>
-    </w:p>
-    <w:p>
-      <w:pPr>
-        <w:autoSpaceDE w:val="0"/>
-        <w:autoSpaceDN w:val="0"/>
-        <w:adjustRightInd w:val="0"/>
-        <w:spacing w:after="0" w:line="240" w:lineRule="auto"/>
-        <w:rPr>
-          <w:rFonts w:ascii="Courier New" w:hAnsi="Courier New" w:cs="Courier New"/>
-          <w:sz w:val="24"/>
-          <w:szCs w:val="24"/>
-        </w:rPr>
-      </w:pPr>
-      <w:r>
-        <w:rPr>
-          <w:rFonts w:ascii="Courier New" w:hAnsi="Courier New" w:cs="Courier New"/>
-          <w:color w:val="028009"/>
-          <w:sz w:val="26"/>
-          <w:szCs w:val="26"/>
-        </w:rPr>
-        <w:t xml:space="preserve"> </w:t>
-      </w:r>
-    </w:p>
-    <w:p>
-      <w:pPr>
-        <w:autoSpaceDE w:val="0"/>
-        <w:autoSpaceDN w:val="0"/>
-        <w:adjustRightInd w:val="0"/>
-        <w:spacing w:after="0" w:line="240" w:lineRule="auto"/>
-        <w:rPr>
-          <w:rFonts w:ascii="Courier New" w:hAnsi="Courier New" w:cs="Courier New"/>
-          <w:sz w:val="24"/>
-          <w:szCs w:val="24"/>
-        </w:rPr>
-      </w:pPr>
-      <w:r>
-        <w:rPr>
-          <w:rFonts w:ascii="Courier New" w:hAnsi="Courier New" w:cs="Courier New"/>
-          <w:color w:val="028009"/>
-          <w:sz w:val="26"/>
-          <w:szCs w:val="26"/>
-        </w:rPr>
-        <w:t xml:space="preserve">%x2 = </w:t>
-      </w:r>
-      <w:proofErr w:type="spellStart"/>
-      <w:r>
-        <w:rPr>
-          <w:rFonts w:ascii="Courier New" w:hAnsi="Courier New" w:cs="Courier New"/>
-          <w:color w:val="028009"/>
-          <w:sz w:val="26"/>
-          <w:szCs w:val="26"/>
-        </w:rPr>
-        <w:t>P_motor</w:t>
-      </w:r>
-      <w:proofErr w:type="spellEnd"/>
-      <w:r>
-        <w:rPr>
-          <w:rFonts w:ascii="Courier New" w:hAnsi="Courier New" w:cs="Courier New"/>
-          <w:color w:val="028009"/>
-          <w:sz w:val="26"/>
-          <w:szCs w:val="26"/>
-        </w:rPr>
-        <w:t>/(1+P_</w:t>
-      </w:r>
-      <w:proofErr w:type="gramStart"/>
-      <w:r>
-        <w:rPr>
-          <w:rFonts w:ascii="Courier New" w:hAnsi="Courier New" w:cs="Courier New"/>
-          <w:color w:val="028009"/>
-          <w:sz w:val="26"/>
-          <w:szCs w:val="26"/>
-        </w:rPr>
-        <w:t xml:space="preserve">motor)   </w:t>
-      </w:r>
-      <w:proofErr w:type="gramEnd"/>
-      <w:r>
-        <w:rPr>
-          <w:rFonts w:ascii="Courier New" w:hAnsi="Courier New" w:cs="Courier New"/>
-          <w:color w:val="028009"/>
-          <w:sz w:val="26"/>
-          <w:szCs w:val="26"/>
-        </w:rPr>
-        <w:t>% Equation Implementation of Feedback loop</w:t>
+        <w:t>%x2 = P_motor/(1+P_motor)   % Equation Implementation of Feedback loop</w:t>
       </w:r>
     </w:p>
     <w:p>
@@ -1167,27 +886,7 @@
           <w:sz w:val="26"/>
           <w:szCs w:val="26"/>
         </w:rPr>
-        <w:t>step(P_</w:t>
-      </w:r>
-      <w:proofErr w:type="gramStart"/>
-      <w:r>
-        <w:rPr>
-          <w:rFonts w:ascii="Courier New" w:hAnsi="Courier New" w:cs="Courier New"/>
-          <w:color w:val="000000"/>
-          <w:sz w:val="26"/>
-          <w:szCs w:val="26"/>
-        </w:rPr>
-        <w:t>motor,x</w:t>
-      </w:r>
-      <w:proofErr w:type="gramEnd"/>
-      <w:r>
-        <w:rPr>
-          <w:rFonts w:ascii="Courier New" w:hAnsi="Courier New" w:cs="Courier New"/>
-          <w:color w:val="000000"/>
-          <w:sz w:val="26"/>
-          <w:szCs w:val="26"/>
-        </w:rPr>
-        <w:t xml:space="preserve">2)            </w:t>
+        <w:t xml:space="preserve">step(P_motor,x2)            </w:t>
       </w:r>
       <w:r>
         <w:rPr>
@@ -1196,42 +895,21 @@
           <w:sz w:val="26"/>
           <w:szCs w:val="26"/>
         </w:rPr>
-        <w:t>% Open Loop(</w:t>
-      </w:r>
-      <w:proofErr w:type="spellStart"/>
-      <w:r>
-        <w:rPr>
-          <w:rFonts w:ascii="Courier New" w:hAnsi="Courier New" w:cs="Courier New"/>
-          <w:color w:val="028009"/>
-          <w:sz w:val="26"/>
-          <w:szCs w:val="26"/>
-        </w:rPr>
-        <w:t>P_motor</w:t>
-      </w:r>
-      <w:proofErr w:type="spellEnd"/>
-      <w:r>
-        <w:rPr>
-          <w:rFonts w:ascii="Courier New" w:hAnsi="Courier New" w:cs="Courier New"/>
-          <w:color w:val="028009"/>
-          <w:sz w:val="26"/>
-          <w:szCs w:val="26"/>
-        </w:rPr>
-        <w:t>) Overlaid with Closed Loop (x2)</w:t>
-      </w:r>
-    </w:p>
-    <w:p>
-      <w:pPr>
-        <w:autoSpaceDE w:val="0"/>
-        <w:autoSpaceDN w:val="0"/>
-        <w:adjustRightInd w:val="0"/>
-        <w:spacing w:after="0" w:line="240" w:lineRule="auto"/>
-        <w:rPr>
-          <w:rFonts w:ascii="Courier New" w:hAnsi="Courier New" w:cs="Courier New"/>
-          <w:sz w:val="24"/>
-          <w:szCs w:val="24"/>
-        </w:rPr>
-      </w:pPr>
-      <w:proofErr w:type="gramStart"/>
+        <w:t>% Open Loop(P_motor) Overlaid with Closed Loop (x2)</w:t>
+      </w:r>
+    </w:p>
+    <w:p>
+      <w:pPr>
+        <w:autoSpaceDE w:val="0"/>
+        <w:autoSpaceDN w:val="0"/>
+        <w:adjustRightInd w:val="0"/>
+        <w:spacing w:after="0" w:line="240" w:lineRule="auto"/>
+        <w:rPr>
+          <w:rFonts w:ascii="Courier New" w:hAnsi="Courier New" w:cs="Courier New"/>
+          <w:sz w:val="24"/>
+          <w:szCs w:val="24"/>
+        </w:rPr>
+      </w:pPr>
       <w:r>
         <w:rPr>
           <w:rFonts w:ascii="Courier New" w:hAnsi="Courier New" w:cs="Courier New"/>
@@ -1241,7 +919,6 @@
         </w:rPr>
         <w:t>legend(</w:t>
       </w:r>
-      <w:proofErr w:type="gramEnd"/>
       <w:r>
         <w:rPr>
           <w:rFonts w:ascii="Courier New" w:hAnsi="Courier New" w:cs="Courier New"/>
@@ -1291,7 +968,6 @@
           <w:szCs w:val="24"/>
         </w:rPr>
       </w:pPr>
-      <w:proofErr w:type="gramStart"/>
       <w:r>
         <w:rPr>
           <w:rFonts w:ascii="Courier New" w:hAnsi="Courier New" w:cs="Courier New"/>
@@ -1301,7 +977,6 @@
         </w:rPr>
         <w:t>title(</w:t>
       </w:r>
-      <w:proofErr w:type="gramEnd"/>
       <w:r>
         <w:rPr>
           <w:rFonts w:ascii="Courier New" w:hAnsi="Courier New" w:cs="Courier New"/>
@@ -1363,6 +1038,94 @@
           <w:szCs w:val="24"/>
         </w:rPr>
         <w:t>Script 1 – Generating Open and Closed Loop Systems</w:t>
+      </w:r>
+    </w:p>
+    <w:p>
+      <w:pPr>
+        <w:jc w:val="center"/>
+        <w:rPr>
+          <w:rFonts w:ascii="Times New Roman" w:hAnsi="Times New Roman" w:cs="Times New Roman"/>
+          <w:b/>
+          <w:bCs/>
+          <w:sz w:val="24"/>
+          <w:szCs w:val="24"/>
+        </w:rPr>
+      </w:pPr>
+      <w:r>
+        <w:rPr>
+          <w:noProof/>
+        </w:rPr>
+        <w:lastRenderedPageBreak/>
+        <w:drawing>
+          <wp:inline distT="0" distB="0" distL="0" distR="0" wp14:anchorId="20C7418B" wp14:editId="48ECCA20">
+            <wp:extent cx="5943600" cy="7924800"/>
+            <wp:effectExtent l="0" t="0" r="0" b="0"/>
+            <wp:docPr id="3" name="Picture 3" descr="Text, letter&#10;&#10;Description automatically generated"/>
+            <wp:cNvGraphicFramePr>
+              <a:graphicFrameLocks xmlns:a="http://schemas.openxmlformats.org/drawingml/2006/main" noChangeAspect="1"/>
+            </wp:cNvGraphicFramePr>
+            <a:graphic xmlns:a="http://schemas.openxmlformats.org/drawingml/2006/main">
+              <a:graphicData uri="http://schemas.openxmlformats.org/drawingml/2006/picture">
+                <pic:pic xmlns:pic="http://schemas.openxmlformats.org/drawingml/2006/picture">
+                  <pic:nvPicPr>
+                    <pic:cNvPr id="3" name="Picture 3" descr="Text, letter&#10;&#10;Description automatically generated"/>
+                    <pic:cNvPicPr>
+                      <a:picLocks noChangeAspect="1" noChangeArrowheads="1"/>
+                    </pic:cNvPicPr>
+                  </pic:nvPicPr>
+                  <pic:blipFill>
+                    <a:blip r:embed="rId7" cstate="print">
+                      <a:extLst>
+                        <a:ext uri="{28A0092B-C50C-407E-A947-70E740481C1C}">
+                          <a14:useLocalDpi xmlns:a14="http://schemas.microsoft.com/office/drawing/2010/main" val="0"/>
+                        </a:ext>
+                      </a:extLst>
+                    </a:blip>
+                    <a:srcRect/>
+                    <a:stretch>
+                      <a:fillRect/>
+                    </a:stretch>
+                  </pic:blipFill>
+                  <pic:spPr bwMode="auto">
+                    <a:xfrm>
+                      <a:off x="0" y="0"/>
+                      <a:ext cx="5943600" cy="7924800"/>
+                    </a:xfrm>
+                    <a:prstGeom prst="rect">
+                      <a:avLst/>
+                    </a:prstGeom>
+                    <a:noFill/>
+                    <a:ln>
+                      <a:noFill/>
+                    </a:ln>
+                  </pic:spPr>
+                </pic:pic>
+              </a:graphicData>
+            </a:graphic>
+          </wp:inline>
+        </w:drawing>
+      </w:r>
+    </w:p>
+    <w:p>
+      <w:pPr>
+        <w:jc w:val="center"/>
+        <w:rPr>
+          <w:rFonts w:ascii="Times New Roman" w:hAnsi="Times New Roman" w:cs="Times New Roman"/>
+          <w:b/>
+          <w:bCs/>
+          <w:sz w:val="24"/>
+          <w:szCs w:val="24"/>
+        </w:rPr>
+      </w:pPr>
+      <w:r>
+        <w:rPr>
+          <w:rFonts w:ascii="Times New Roman" w:hAnsi="Times New Roman" w:cs="Times New Roman"/>
+          <w:b/>
+          <w:bCs/>
+          <w:sz w:val="24"/>
+          <w:szCs w:val="24"/>
+        </w:rPr>
+        <w:t>Grade: 30/30</w:t>
       </w:r>
     </w:p>
     <w:p>

</xml_diff>